<commit_message>
Doku Iperka schritte hinzugefügt
</commit_message>
<xml_diff>
--- a/Hofstetter_Schadensrechner_PlanungUndReflexion.docx
+++ b/Hofstetter_Schadensrechner_PlanungUndReflexion.docx
@@ -772,36 +772,7 @@
         <w:rPr>
           <w:noProof/>
         </w:rPr>
-        <w:fldChar w:fldCharType="begin"/>
-      </w:r>
-      <w:r>
-        <w:rPr>
-          <w:noProof/>
-        </w:rPr>
-        <w:instrText xml:space="preserve"> PAGEREF _Toc134650772 \h </w:instrText>
-      </w:r>
-      <w:r>
-        <w:rPr>
-          <w:noProof/>
-        </w:rPr>
-      </w:r>
-      <w:r>
-        <w:rPr>
-          <w:noProof/>
-        </w:rPr>
-        <w:fldChar w:fldCharType="separate"/>
-      </w:r>
-      <w:r>
-        <w:rPr>
-          <w:noProof/>
-        </w:rPr>
-        <w:t>8</w:t>
-      </w:r>
-      <w:r>
-        <w:rPr>
-          <w:noProof/>
-        </w:rPr>
-        <w:fldChar w:fldCharType="end"/>
+        <w:t>7</w:t>
       </w:r>
     </w:p>
     <w:p>
@@ -1199,6 +1170,373 @@
         </w:rPr>
         <w:t xml:space="preserve"> ich diese schon bei anderen Projekten benutzt habe.</w:t>
       </w:r>
+    </w:p>
+    <w:p>
+      <w:pPr>
+        <w:rPr>
+          <w:rFonts w:ascii="Arial" w:hAnsi="Arial" w:cs="Arial"/>
+          <w:sz w:val="24"/>
+          <w:szCs w:val="24"/>
+        </w:rPr>
+      </w:pPr>
+    </w:p>
+    <w:p>
+      <w:pPr>
+        <w:rPr>
+          <w:rFonts w:ascii="Arial" w:hAnsi="Arial" w:cs="Arial"/>
+          <w:sz w:val="24"/>
+          <w:szCs w:val="24"/>
+        </w:rPr>
+      </w:pPr>
+      <w:r>
+        <w:rPr>
+          <w:rFonts w:ascii="Arial" w:hAnsi="Arial" w:cs="Arial"/>
+          <w:sz w:val="24"/>
+          <w:szCs w:val="24"/>
+        </w:rPr>
+        <w:t>Schritt 1: Planung und Design Zu Beginn des Projekts wurde</w:t>
+      </w:r>
+      <w:r>
+        <w:rPr>
+          <w:rFonts w:ascii="Arial" w:hAnsi="Arial" w:cs="Arial"/>
+          <w:sz w:val="24"/>
+          <w:szCs w:val="24"/>
+        </w:rPr>
+        <w:t>n Notizen</w:t>
+      </w:r>
+      <w:r>
+        <w:rPr>
+          <w:rFonts w:ascii="Arial" w:hAnsi="Arial" w:cs="Arial"/>
+          <w:sz w:val="24"/>
+          <w:szCs w:val="24"/>
+        </w:rPr>
+        <w:t xml:space="preserve"> erstellt, </w:t>
+      </w:r>
+      <w:r>
+        <w:rPr>
+          <w:rFonts w:ascii="Arial" w:hAnsi="Arial" w:cs="Arial"/>
+          <w:sz w:val="24"/>
+          <w:szCs w:val="24"/>
+        </w:rPr>
+        <w:t>welche</w:t>
+      </w:r>
+      <w:r>
+        <w:rPr>
+          <w:rFonts w:ascii="Arial" w:hAnsi="Arial" w:cs="Arial"/>
+          <w:sz w:val="24"/>
+          <w:szCs w:val="24"/>
+        </w:rPr>
+        <w:t xml:space="preserve"> die </w:t>
+      </w:r>
+      <w:r>
+        <w:rPr>
+          <w:rFonts w:ascii="Arial" w:hAnsi="Arial" w:cs="Arial"/>
+          <w:sz w:val="24"/>
+          <w:szCs w:val="24"/>
+        </w:rPr>
+        <w:t>ungefähren Funktionen und Anforderung der</w:t>
+      </w:r>
+      <w:r>
+        <w:rPr>
+          <w:rFonts w:ascii="Arial" w:hAnsi="Arial" w:cs="Arial"/>
+          <w:sz w:val="24"/>
+          <w:szCs w:val="24"/>
+        </w:rPr>
+        <w:t xml:space="preserve"> Website definierte</w:t>
+      </w:r>
+      <w:r>
+        <w:rPr>
+          <w:rFonts w:ascii="Arial" w:hAnsi="Arial" w:cs="Arial"/>
+          <w:sz w:val="24"/>
+          <w:szCs w:val="24"/>
+        </w:rPr>
+        <w:t>n</w:t>
+      </w:r>
+      <w:r>
+        <w:rPr>
+          <w:rFonts w:ascii="Arial" w:hAnsi="Arial" w:cs="Arial"/>
+          <w:sz w:val="24"/>
+          <w:szCs w:val="24"/>
+        </w:rPr>
+        <w:t>. Die</w:t>
+      </w:r>
+      <w:r>
+        <w:rPr>
+          <w:rFonts w:ascii="Arial" w:hAnsi="Arial" w:cs="Arial"/>
+          <w:sz w:val="24"/>
+          <w:szCs w:val="24"/>
+        </w:rPr>
+        <w:t xml:space="preserve"> Planung</w:t>
+      </w:r>
+      <w:r>
+        <w:rPr>
+          <w:rFonts w:ascii="Arial" w:hAnsi="Arial" w:cs="Arial"/>
+          <w:sz w:val="24"/>
+          <w:szCs w:val="24"/>
+        </w:rPr>
+        <w:t xml:space="preserve"> umfasste auch </w:t>
+      </w:r>
+      <w:proofErr w:type="gramStart"/>
+      <w:r>
+        <w:rPr>
+          <w:rFonts w:ascii="Arial" w:hAnsi="Arial" w:cs="Arial"/>
+          <w:sz w:val="24"/>
+          <w:szCs w:val="24"/>
+        </w:rPr>
+        <w:t>das planen</w:t>
+      </w:r>
+      <w:proofErr w:type="gramEnd"/>
+      <w:r>
+        <w:rPr>
+          <w:rFonts w:ascii="Arial" w:hAnsi="Arial" w:cs="Arial"/>
+          <w:sz w:val="24"/>
+          <w:szCs w:val="24"/>
+        </w:rPr>
+        <w:t xml:space="preserve"> des Schadensrechners und wie die IPERKA-Methode darin integriert werden würde. Ein</w:t>
+      </w:r>
+      <w:r>
+        <w:rPr>
+          <w:rFonts w:ascii="Arial" w:hAnsi="Arial" w:cs="Arial"/>
+          <w:sz w:val="24"/>
+          <w:szCs w:val="24"/>
+        </w:rPr>
+        <w:t xml:space="preserve"> </w:t>
+      </w:r>
+      <w:proofErr w:type="spellStart"/>
+      <w:r>
+        <w:rPr>
+          <w:rFonts w:ascii="Arial" w:hAnsi="Arial" w:cs="Arial"/>
+          <w:sz w:val="24"/>
+          <w:szCs w:val="24"/>
+        </w:rPr>
+        <w:t>Keyscreen</w:t>
+      </w:r>
+      <w:proofErr w:type="spellEnd"/>
+      <w:r>
+        <w:rPr>
+          <w:rFonts w:ascii="Arial" w:hAnsi="Arial" w:cs="Arial"/>
+          <w:sz w:val="24"/>
+          <w:szCs w:val="24"/>
+        </w:rPr>
+        <w:t xml:space="preserve"> wurde erstellt, um das Design der Website und des Schadensrechners zu visualisieren.</w:t>
+      </w:r>
+    </w:p>
+    <w:p>
+      <w:pPr>
+        <w:rPr>
+          <w:rFonts w:ascii="Arial" w:hAnsi="Arial" w:cs="Arial"/>
+          <w:sz w:val="24"/>
+          <w:szCs w:val="24"/>
+        </w:rPr>
+      </w:pPr>
+    </w:p>
+    <w:p>
+      <w:pPr>
+        <w:rPr>
+          <w:rFonts w:ascii="Arial" w:hAnsi="Arial" w:cs="Arial"/>
+          <w:sz w:val="24"/>
+          <w:szCs w:val="24"/>
+        </w:rPr>
+      </w:pPr>
+      <w:r>
+        <w:rPr>
+          <w:rFonts w:ascii="Arial" w:hAnsi="Arial" w:cs="Arial"/>
+          <w:sz w:val="24"/>
+          <w:szCs w:val="24"/>
+        </w:rPr>
+        <w:t xml:space="preserve">Schritt 2: Implementierung der Website mit </w:t>
+      </w:r>
+      <w:proofErr w:type="spellStart"/>
+      <w:r>
+        <w:rPr>
+          <w:rFonts w:ascii="Arial" w:hAnsi="Arial" w:cs="Arial"/>
+          <w:sz w:val="24"/>
+          <w:szCs w:val="24"/>
+        </w:rPr>
+        <w:t>React</w:t>
+      </w:r>
+      <w:proofErr w:type="spellEnd"/>
+      <w:r>
+        <w:rPr>
+          <w:rFonts w:ascii="Arial" w:hAnsi="Arial" w:cs="Arial"/>
+          <w:sz w:val="24"/>
+          <w:szCs w:val="24"/>
+        </w:rPr>
+        <w:t xml:space="preserve"> Nach Abschluss der Planung und des Designs wurde mit der Implementierung der Website begonnen. </w:t>
+      </w:r>
+      <w:proofErr w:type="spellStart"/>
+      <w:r>
+        <w:rPr>
+          <w:rFonts w:ascii="Arial" w:hAnsi="Arial" w:cs="Arial"/>
+          <w:sz w:val="24"/>
+          <w:szCs w:val="24"/>
+        </w:rPr>
+        <w:t>React</w:t>
+      </w:r>
+      <w:proofErr w:type="spellEnd"/>
+      <w:r>
+        <w:rPr>
+          <w:rFonts w:ascii="Arial" w:hAnsi="Arial" w:cs="Arial"/>
+          <w:sz w:val="24"/>
+          <w:szCs w:val="24"/>
+        </w:rPr>
+        <w:t xml:space="preserve"> wurde als Framework gewählt, um die Website zu erstellen, da es einfach zu verwenden und sehr flexibel ist. Die Website wurde mit HTML, CSS und JavaScript erstellt. </w:t>
+      </w:r>
+      <w:proofErr w:type="spellStart"/>
+      <w:r>
+        <w:rPr>
+          <w:rFonts w:ascii="Arial" w:hAnsi="Arial" w:cs="Arial"/>
+          <w:sz w:val="24"/>
+          <w:szCs w:val="24"/>
+        </w:rPr>
+        <w:t>React</w:t>
+      </w:r>
+      <w:proofErr w:type="spellEnd"/>
+      <w:r>
+        <w:rPr>
+          <w:rFonts w:ascii="Arial" w:hAnsi="Arial" w:cs="Arial"/>
+          <w:sz w:val="24"/>
+          <w:szCs w:val="24"/>
+        </w:rPr>
+        <w:t>-Komponenten wurden verwendet, um die verschiedenen Elemente der Website zu erstellen und zu organisieren.</w:t>
+      </w:r>
+    </w:p>
+    <w:p>
+      <w:pPr>
+        <w:rPr>
+          <w:rFonts w:ascii="Arial" w:hAnsi="Arial" w:cs="Arial"/>
+          <w:sz w:val="24"/>
+          <w:szCs w:val="24"/>
+        </w:rPr>
+      </w:pPr>
+    </w:p>
+    <w:p>
+      <w:pPr>
+        <w:rPr>
+          <w:rFonts w:ascii="Arial" w:hAnsi="Arial" w:cs="Arial"/>
+          <w:sz w:val="24"/>
+          <w:szCs w:val="24"/>
+        </w:rPr>
+      </w:pPr>
+      <w:r>
+        <w:rPr>
+          <w:rFonts w:ascii="Arial" w:hAnsi="Arial" w:cs="Arial"/>
+          <w:sz w:val="24"/>
+          <w:szCs w:val="24"/>
+        </w:rPr>
+        <w:t xml:space="preserve">Schritt 3: Integration des Schadensrechners Der Schadensrechner wurde als </w:t>
+      </w:r>
+      <w:proofErr w:type="spellStart"/>
+      <w:r>
+        <w:rPr>
+          <w:rFonts w:ascii="Arial" w:hAnsi="Arial" w:cs="Arial"/>
+          <w:sz w:val="24"/>
+          <w:szCs w:val="24"/>
+        </w:rPr>
+        <w:t>React</w:t>
+      </w:r>
+      <w:proofErr w:type="spellEnd"/>
+      <w:r>
+        <w:rPr>
+          <w:rFonts w:ascii="Arial" w:hAnsi="Arial" w:cs="Arial"/>
+          <w:sz w:val="24"/>
+          <w:szCs w:val="24"/>
+        </w:rPr>
+        <w:t>-Komponente erstellt und in die Website integriert. Die IPERKA-Methode wurde verwendet, um den Schadensrechner zu entwickeln. Der Schadensrechner erfordert, dass der Benutzer verschiedene Parameter eingibt, um d</w:t>
+      </w:r>
+      <w:r>
+        <w:rPr>
+          <w:rFonts w:ascii="Arial" w:hAnsi="Arial" w:cs="Arial"/>
+          <w:sz w:val="24"/>
+          <w:szCs w:val="24"/>
+        </w:rPr>
+        <w:t>en Schadensersatz</w:t>
+      </w:r>
+      <w:r>
+        <w:rPr>
+          <w:rFonts w:ascii="Arial" w:hAnsi="Arial" w:cs="Arial"/>
+          <w:sz w:val="24"/>
+          <w:szCs w:val="24"/>
+        </w:rPr>
+        <w:t>betrag</w:t>
+      </w:r>
+      <w:r>
+        <w:rPr>
+          <w:rFonts w:ascii="Arial" w:hAnsi="Arial" w:cs="Arial"/>
+          <w:sz w:val="24"/>
+          <w:szCs w:val="24"/>
+        </w:rPr>
+        <w:t xml:space="preserve"> </w:t>
+      </w:r>
+      <w:r>
+        <w:rPr>
+          <w:rFonts w:ascii="Arial" w:hAnsi="Arial" w:cs="Arial"/>
+          <w:sz w:val="24"/>
+          <w:szCs w:val="24"/>
+        </w:rPr>
+        <w:t>des entstanden Schadens auszurechnen</w:t>
+      </w:r>
+      <w:r>
+        <w:rPr>
+          <w:rFonts w:ascii="Arial" w:hAnsi="Arial" w:cs="Arial"/>
+          <w:sz w:val="24"/>
+          <w:szCs w:val="24"/>
+        </w:rPr>
+        <w:t>.</w:t>
+      </w:r>
+    </w:p>
+    <w:p>
+      <w:pPr>
+        <w:rPr>
+          <w:rFonts w:ascii="Arial" w:hAnsi="Arial" w:cs="Arial"/>
+          <w:sz w:val="24"/>
+          <w:szCs w:val="24"/>
+        </w:rPr>
+      </w:pPr>
+    </w:p>
+    <w:p>
+      <w:pPr>
+        <w:rPr>
+          <w:rFonts w:ascii="Arial" w:hAnsi="Arial" w:cs="Arial"/>
+          <w:sz w:val="24"/>
+          <w:szCs w:val="24"/>
+        </w:rPr>
+      </w:pPr>
+      <w:r>
+        <w:rPr>
+          <w:rFonts w:ascii="Arial" w:hAnsi="Arial" w:cs="Arial"/>
+          <w:sz w:val="24"/>
+          <w:szCs w:val="24"/>
+        </w:rPr>
+        <w:t xml:space="preserve">Schritt 4: </w:t>
+      </w:r>
+      <w:proofErr w:type="spellStart"/>
+      <w:r>
+        <w:rPr>
+          <w:rFonts w:ascii="Arial" w:hAnsi="Arial" w:cs="Arial"/>
+          <w:sz w:val="24"/>
+          <w:szCs w:val="24"/>
+        </w:rPr>
+        <w:t>Testing</w:t>
+      </w:r>
+      <w:proofErr w:type="spellEnd"/>
+      <w:r>
+        <w:rPr>
+          <w:rFonts w:ascii="Arial" w:hAnsi="Arial" w:cs="Arial"/>
+          <w:sz w:val="24"/>
+          <w:szCs w:val="24"/>
+        </w:rPr>
+        <w:t xml:space="preserve"> und Verbesserung Nach Abschluss der Implementierung und Integration des Schadensrechners wurde die Website getestet, um sicherzustellen, dass sie reibungslos funktioniert und alle Anforderungen erfüllt werden. Mögliche Fehler und Schwachstellen wurden identifiziert und behoben. Außerdem wurde das Design und die Benutzerfreundlichkeit der Website verbessert.</w:t>
+      </w:r>
+    </w:p>
+    <w:p>
+      <w:pPr>
+        <w:rPr>
+          <w:rFonts w:ascii="Arial" w:hAnsi="Arial" w:cs="Arial"/>
+          <w:sz w:val="24"/>
+          <w:szCs w:val="24"/>
+        </w:rPr>
+      </w:pPr>
     </w:p>
     <w:p>
       <w:pPr>

</xml_diff>